<commit_message>
docs: update Monitoreo_Calidad_Agua_Granjas document
</commit_message>
<xml_diff>
--- a/Monitoreo_Calidad_Agua_Granjas.docx
+++ b/Monitoreo_Calidad_Agua_Granjas.docx
@@ -181,7 +181,6 @@
       </w:r>
       <w:r>
         <w:rPr>
-          <w:highlight w:val="green"/>
           <w:lang w:val="es-ES"/>
         </w:rPr>
         <w:t>- Radiación PAR/incidencia solar</w:t>
@@ -233,12 +232,16 @@
           <w:lang w:val="es-ES"/>
         </w:rPr>
         <w:br/>
+      </w:r>
+      <w:r>
+        <w:rPr>
+          <w:lang w:val="es-ES"/>
+        </w:rPr>
         <w:t>- Biomasa/</w:t>
       </w:r>
       <w:proofErr w:type="spellStart"/>
       <w:r>
         <w:rPr>
-          <w:highlight w:val="green"/>
           <w:lang w:val="es-ES"/>
         </w:rPr>
         <w:t>stocking</w:t>
@@ -246,7 +249,6 @@
       <w:proofErr w:type="spellEnd"/>
       <w:r>
         <w:rPr>
-          <w:highlight w:val="green"/>
           <w:lang w:val="es-ES"/>
         </w:rPr>
         <w:t xml:space="preserve"> </w:t>
@@ -254,7 +256,6 @@
       <w:proofErr w:type="spellStart"/>
       <w:r>
         <w:rPr>
-          <w:highlight w:val="green"/>
           <w:lang w:val="es-ES"/>
         </w:rPr>
         <w:t>density</w:t>

</xml_diff>